<commit_message>
Status das etapas atualizados
Definido plano de Configuração.
Elaborado Sistema de configuração
</commit_message>
<xml_diff>
--- a/Documentos/Especificacao/Plano de projeto.docx
+++ b/Documentos/Especificacao/Plano de projeto.docx
@@ -72,51 +72,7 @@
           <w:szCs w:val="22"/>
           <w:lang w:eastAsia="pt-BR"/>
         </w:rPr>
-        <w:t xml:space="preserve">Elaborar um Glossário de Gerência de Configuração utilizando tecnologias web (html5, </w:t>
-      </w:r>
-      <w:proofErr w:type="spellStart"/>
-      <w:r>
-        <w:rPr>
-          <w:rFonts w:eastAsia="Times New Roman" w:cstheme="minorHAnsi"/>
-          <w:color w:val="000000"/>
-          <w:sz w:val="21"/>
-          <w:szCs w:val="22"/>
-          <w:lang w:eastAsia="pt-BR"/>
-        </w:rPr>
-        <w:t>css</w:t>
-      </w:r>
-      <w:proofErr w:type="spellEnd"/>
-      <w:r>
-        <w:rPr>
-          <w:rFonts w:eastAsia="Times New Roman" w:cstheme="minorHAnsi"/>
-          <w:color w:val="000000"/>
-          <w:sz w:val="21"/>
-          <w:szCs w:val="22"/>
-          <w:lang w:eastAsia="pt-BR"/>
-        </w:rPr>
-        <w:t xml:space="preserve">, </w:t>
-      </w:r>
-      <w:proofErr w:type="spellStart"/>
-      <w:r>
-        <w:rPr>
-          <w:rFonts w:eastAsia="Times New Roman" w:cstheme="minorHAnsi"/>
-          <w:color w:val="000000"/>
-          <w:sz w:val="21"/>
-          <w:szCs w:val="22"/>
-          <w:lang w:eastAsia="pt-BR"/>
-        </w:rPr>
-        <w:t>js</w:t>
-      </w:r>
-      <w:proofErr w:type="spellEnd"/>
-      <w:r>
-        <w:rPr>
-          <w:rFonts w:eastAsia="Times New Roman" w:cstheme="minorHAnsi"/>
-          <w:color w:val="000000"/>
-          <w:sz w:val="21"/>
-          <w:szCs w:val="22"/>
-          <w:lang w:eastAsia="pt-BR"/>
-        </w:rPr>
-        <w:t>, etc.)</w:t>
+        <w:t>Elaborar um Glossário de Gerência de Configuração utilizando tecnologias web (html5, css, js, etc.)</w:t>
       </w:r>
       <w:r>
         <w:rPr>
@@ -134,29 +90,7 @@
           <w:szCs w:val="22"/>
           <w:lang w:eastAsia="pt-BR"/>
         </w:rPr>
-        <w:t xml:space="preserve">Não pode utilizar recursos prontos. O objetivo é </w:t>
-      </w:r>
-      <w:proofErr w:type="spellStart"/>
-      <w:r>
-        <w:rPr>
-          <w:rFonts w:eastAsia="Times New Roman" w:cstheme="minorHAnsi"/>
-          <w:color w:val="000000"/>
-          <w:sz w:val="21"/>
-          <w:szCs w:val="22"/>
-          <w:lang w:eastAsia="pt-BR"/>
-        </w:rPr>
-        <w:t>experienciar</w:t>
-      </w:r>
-      <w:proofErr w:type="spellEnd"/>
-      <w:r>
-        <w:rPr>
-          <w:rFonts w:eastAsia="Times New Roman" w:cstheme="minorHAnsi"/>
-          <w:color w:val="000000"/>
-          <w:sz w:val="21"/>
-          <w:szCs w:val="22"/>
-          <w:lang w:eastAsia="pt-BR"/>
-        </w:rPr>
-        <w:t xml:space="preserve"> um trabalho colaborativo em que todos desenvolvem e preenchem e revisam o conteúdo, bem como o padrão de codificação.</w:t>
+        <w:t>Não pode utilizar recursos prontos. O objetivo é experienciar um trabalho colaborativo em que todos desenvolvem e preenchem e revisam o conteúdo, bem como o padrão de codificação.</w:t>
       </w:r>
     </w:p>
     <w:p>
@@ -276,29 +210,7 @@
           <w:szCs w:val="22"/>
           <w:lang w:eastAsia="pt-BR"/>
         </w:rPr>
-        <w:t>3. Cada membro deve criar uma linha/ramo/</w:t>
-      </w:r>
-      <w:proofErr w:type="spellStart"/>
-      <w:r>
-        <w:rPr>
-          <w:rFonts w:eastAsia="Times New Roman" w:cstheme="minorHAnsi"/>
-          <w:color w:val="000000"/>
-          <w:sz w:val="21"/>
-          <w:szCs w:val="22"/>
-          <w:lang w:eastAsia="pt-BR"/>
-        </w:rPr>
-        <w:t>branch</w:t>
-      </w:r>
-      <w:proofErr w:type="spellEnd"/>
-      <w:r>
-        <w:rPr>
-          <w:rFonts w:eastAsia="Times New Roman" w:cstheme="minorHAnsi"/>
-          <w:color w:val="000000"/>
-          <w:sz w:val="21"/>
-          <w:szCs w:val="22"/>
-          <w:lang w:eastAsia="pt-BR"/>
-        </w:rPr>
-        <w:t xml:space="preserve"> para elaborar a sua definição. </w:t>
+        <w:t xml:space="preserve">3. Cada membro deve criar uma linha/ramo/branch para elaborar a sua definição. </w:t>
       </w:r>
     </w:p>
     <w:p>
@@ -319,51 +231,7 @@
           <w:szCs w:val="22"/>
           <w:lang w:eastAsia="pt-BR"/>
         </w:rPr>
-        <w:t xml:space="preserve">4. Após a definição estar concluída deve abrir um </w:t>
-      </w:r>
-      <w:proofErr w:type="spellStart"/>
-      <w:r>
-        <w:rPr>
-          <w:rFonts w:eastAsia="Times New Roman" w:cstheme="minorHAnsi"/>
-          <w:color w:val="000000"/>
-          <w:sz w:val="21"/>
-          <w:szCs w:val="22"/>
-          <w:lang w:eastAsia="pt-BR"/>
-        </w:rPr>
-        <w:t>pull</w:t>
-      </w:r>
-      <w:proofErr w:type="spellEnd"/>
-      <w:r>
-        <w:rPr>
-          <w:rFonts w:eastAsia="Times New Roman" w:cstheme="minorHAnsi"/>
-          <w:color w:val="000000"/>
-          <w:sz w:val="21"/>
-          <w:szCs w:val="22"/>
-          <w:lang w:eastAsia="pt-BR"/>
-        </w:rPr>
-        <w:t xml:space="preserve"> </w:t>
-      </w:r>
-      <w:proofErr w:type="spellStart"/>
-      <w:r>
-        <w:rPr>
-          <w:rFonts w:eastAsia="Times New Roman" w:cstheme="minorHAnsi"/>
-          <w:color w:val="000000"/>
-          <w:sz w:val="21"/>
-          <w:szCs w:val="22"/>
-          <w:lang w:eastAsia="pt-BR"/>
-        </w:rPr>
-        <w:t>request</w:t>
-      </w:r>
-      <w:proofErr w:type="spellEnd"/>
-      <w:r>
-        <w:rPr>
-          <w:rFonts w:eastAsia="Times New Roman" w:cstheme="minorHAnsi"/>
-          <w:color w:val="000000"/>
-          <w:sz w:val="21"/>
-          <w:szCs w:val="22"/>
-          <w:lang w:eastAsia="pt-BR"/>
-        </w:rPr>
-        <w:t xml:space="preserve"> para fazer o merge na</w:t>
+        <w:t>4. Após a definição estar concluída deve abrir um pull request para fazer o merge na</w:t>
       </w:r>
       <w:r>
         <w:rPr>
@@ -629,6 +497,50 @@
           <w:szCs w:val="22"/>
           <w:lang w:eastAsia="pt-BR"/>
         </w:rPr>
+        <w:t xml:space="preserve"> - Determinamos que o controlador de versões dos documentos será o GIT-Hub</w:t>
+      </w:r>
+    </w:p>
+    <w:p>
+      <w:pPr>
+        <w:spacing w:after="100"/>
+        <w:rPr>
+          <w:rFonts w:eastAsia="Times New Roman" w:cstheme="minorHAnsi"/>
+          <w:color w:val="000000"/>
+          <w:sz w:val="21"/>
+          <w:szCs w:val="22"/>
+          <w:lang w:eastAsia="pt-BR"/>
+        </w:rPr>
+      </w:pPr>
+      <w:r>
+        <w:rPr>
+          <w:rFonts w:eastAsia="Times New Roman" w:cstheme="minorHAnsi"/>
+          <w:color w:val="000000"/>
+          <w:sz w:val="21"/>
+          <w:szCs w:val="22"/>
+          <w:lang w:eastAsia="pt-BR"/>
+        </w:rPr>
+        <w:t xml:space="preserve"> - O Plano de configuração dará mais detalhes do processo</w:t>
+      </w:r>
+    </w:p>
+    <w:p>
+      <w:pPr>
+        <w:spacing w:after="100"/>
+        <w:rPr>
+          <w:rFonts w:eastAsia="Times New Roman" w:cstheme="minorHAnsi"/>
+          <w:color w:val="000000"/>
+          <w:sz w:val="21"/>
+          <w:szCs w:val="22"/>
+          <w:lang w:eastAsia="pt-BR"/>
+        </w:rPr>
+      </w:pPr>
+      <w:r>
+        <w:rPr>
+          <w:rFonts w:eastAsia="Times New Roman" w:cstheme="minorHAnsi"/>
+          <w:color w:val="000000"/>
+          <w:sz w:val="21"/>
+          <w:szCs w:val="22"/>
+          <w:lang w:eastAsia="pt-BR"/>
+        </w:rPr>
         <w:t>GCO 2. Os itens de configuração são identificados;</w:t>
       </w:r>
     </w:p>
@@ -637,187 +549,63 @@
         <w:spacing w:after="100"/>
         <w:rPr>
           <w:rFonts w:eastAsia="Times New Roman" w:cstheme="minorHAnsi"/>
-          <w:sz w:val="22"/>
-          <w:lang w:eastAsia="pt-BR"/>
-        </w:rPr>
-      </w:pPr>
-      <w:r>
-        <w:rPr>
-          <w:rFonts w:eastAsia="Times New Roman" w:cstheme="minorHAnsi"/>
-          <w:color w:val="000000"/>
-          <w:sz w:val="21"/>
-          <w:szCs w:val="22"/>
-          <w:lang w:eastAsia="pt-BR"/>
-        </w:rPr>
-        <w:t xml:space="preserve">GCO 3. Os itens de configuração sujeitos a um controle formal são colocados sob </w:t>
-      </w:r>
-      <w:proofErr w:type="spellStart"/>
-      <w:r>
-        <w:rPr>
-          <w:rFonts w:eastAsia="Times New Roman" w:cstheme="minorHAnsi"/>
-          <w:color w:val="000000"/>
-          <w:sz w:val="21"/>
-          <w:szCs w:val="22"/>
-          <w:lang w:eastAsia="pt-BR"/>
-        </w:rPr>
-        <w:t>baseline</w:t>
-      </w:r>
-      <w:proofErr w:type="spellEnd"/>
-      <w:r>
-        <w:rPr>
-          <w:rFonts w:eastAsia="Times New Roman" w:cstheme="minorHAnsi"/>
-          <w:color w:val="000000"/>
-          <w:sz w:val="21"/>
-          <w:szCs w:val="22"/>
-          <w:lang w:eastAsia="pt-BR"/>
-        </w:rPr>
-        <w:t>;</w:t>
-      </w:r>
-    </w:p>
-    <w:p>
-      <w:pPr>
-        <w:spacing w:after="100"/>
-        <w:rPr>
-          <w:rFonts w:eastAsia="Times New Roman" w:cstheme="minorHAnsi"/>
-          <w:sz w:val="22"/>
-          <w:lang w:eastAsia="pt-BR"/>
-        </w:rPr>
-      </w:pPr>
-      <w:r>
-        <w:rPr>
-          <w:rFonts w:eastAsia="Times New Roman" w:cstheme="minorHAnsi"/>
-          <w:color w:val="000000"/>
-          <w:sz w:val="21"/>
-          <w:szCs w:val="22"/>
-          <w:lang w:eastAsia="pt-BR"/>
-        </w:rPr>
-        <w:t xml:space="preserve">GCO 4. A situação dos itens de configuração e das </w:t>
-      </w:r>
-      <w:proofErr w:type="spellStart"/>
-      <w:r>
-        <w:rPr>
-          <w:rFonts w:eastAsia="Times New Roman" w:cstheme="minorHAnsi"/>
-          <w:color w:val="000000"/>
-          <w:sz w:val="21"/>
-          <w:szCs w:val="22"/>
-          <w:lang w:eastAsia="pt-BR"/>
-        </w:rPr>
-        <w:t>baselines</w:t>
-      </w:r>
-      <w:proofErr w:type="spellEnd"/>
-      <w:r>
-        <w:rPr>
-          <w:rFonts w:eastAsia="Times New Roman" w:cstheme="minorHAnsi"/>
-          <w:color w:val="000000"/>
-          <w:sz w:val="21"/>
-          <w:szCs w:val="22"/>
-          <w:lang w:eastAsia="pt-BR"/>
-        </w:rPr>
-        <w:t xml:space="preserve"> é registrada ao longo do tempo e disponibilizada;</w:t>
-      </w:r>
-    </w:p>
-    <w:p>
-      <w:pPr>
-        <w:spacing w:after="100"/>
-        <w:rPr>
-          <w:rFonts w:eastAsia="Times New Roman" w:cstheme="minorHAnsi"/>
-          <w:sz w:val="22"/>
-          <w:lang w:eastAsia="pt-BR"/>
-        </w:rPr>
-      </w:pPr>
-      <w:r>
-        <w:rPr>
-          <w:rFonts w:eastAsia="Times New Roman" w:cstheme="minorHAnsi"/>
-          <w:color w:val="000000"/>
-          <w:sz w:val="21"/>
-          <w:szCs w:val="22"/>
-          <w:lang w:eastAsia="pt-BR"/>
-        </w:rPr>
-        <w:t>GCO 5. Modificações em itens de configuração são controladas e disponibilizadas;</w:t>
-      </w:r>
-    </w:p>
-    <w:p>
-      <w:pPr>
-        <w:spacing w:after="100"/>
-        <w:rPr>
-          <w:rFonts w:eastAsia="Times New Roman" w:cstheme="minorHAnsi"/>
-          <w:sz w:val="22"/>
-          <w:lang w:eastAsia="pt-BR"/>
-        </w:rPr>
-      </w:pPr>
-      <w:r>
-        <w:rPr>
-          <w:rFonts w:eastAsia="Times New Roman" w:cstheme="minorHAnsi"/>
-          <w:color w:val="000000"/>
-          <w:sz w:val="21"/>
-          <w:szCs w:val="22"/>
-          <w:lang w:eastAsia="pt-BR"/>
-        </w:rPr>
-        <w:t xml:space="preserve">GCO 6. Auditorias de configuração são realizadas objetivamente para assegurar que as </w:t>
-      </w:r>
-      <w:proofErr w:type="spellStart"/>
-      <w:r>
-        <w:rPr>
-          <w:rFonts w:eastAsia="Times New Roman" w:cstheme="minorHAnsi"/>
-          <w:color w:val="000000"/>
-          <w:sz w:val="21"/>
-          <w:szCs w:val="22"/>
-          <w:lang w:eastAsia="pt-BR"/>
-        </w:rPr>
-        <w:t>baselines</w:t>
-      </w:r>
-      <w:proofErr w:type="spellEnd"/>
-      <w:r>
-        <w:rPr>
-          <w:rFonts w:eastAsia="Times New Roman" w:cstheme="minorHAnsi"/>
-          <w:color w:val="000000"/>
-          <w:sz w:val="21"/>
-          <w:szCs w:val="22"/>
-          <w:lang w:eastAsia="pt-BR"/>
-        </w:rPr>
-        <w:t xml:space="preserve"> e os itens de configuração estejam íntegros, completos e consistentes;</w:t>
-      </w:r>
-    </w:p>
-    <w:p>
-      <w:pPr>
-        <w:spacing w:after="100"/>
-        <w:rPr>
-          <w:rFonts w:eastAsia="Times New Roman" w:cstheme="minorHAnsi"/>
-          <w:sz w:val="22"/>
-          <w:lang w:eastAsia="pt-BR"/>
-        </w:rPr>
-      </w:pPr>
-      <w:r>
-        <w:rPr>
-          <w:rFonts w:eastAsia="Times New Roman" w:cstheme="minorHAnsi"/>
-          <w:color w:val="000000"/>
-          <w:sz w:val="21"/>
-          <w:szCs w:val="22"/>
-          <w:lang w:eastAsia="pt-BR"/>
-        </w:rPr>
-        <w:t xml:space="preserve">GCO 7. O armazenamento, o manuseio e a liberação de itens de configuração e </w:t>
-      </w:r>
-      <w:proofErr w:type="spellStart"/>
-      <w:r>
-        <w:rPr>
-          <w:rFonts w:eastAsia="Times New Roman" w:cstheme="minorHAnsi"/>
-          <w:color w:val="000000"/>
-          <w:sz w:val="21"/>
-          <w:szCs w:val="22"/>
-          <w:lang w:eastAsia="pt-BR"/>
-        </w:rPr>
-        <w:t>baselines</w:t>
-      </w:r>
-      <w:proofErr w:type="spellEnd"/>
-      <w:r>
-        <w:rPr>
-          <w:rFonts w:eastAsia="Times New Roman" w:cstheme="minorHAnsi"/>
-          <w:color w:val="000000"/>
-          <w:sz w:val="21"/>
-          <w:szCs w:val="22"/>
-          <w:lang w:eastAsia="pt-BR"/>
-        </w:rPr>
-        <w:t xml:space="preserve"> são controlados.</w:t>
+          <w:color w:val="000000"/>
+          <w:sz w:val="21"/>
+          <w:szCs w:val="22"/>
+          <w:lang w:eastAsia="pt-BR"/>
+        </w:rPr>
+      </w:pPr>
+      <w:r>
+        <w:rPr>
+          <w:rFonts w:eastAsia="Times New Roman" w:cstheme="minorHAnsi"/>
+          <w:color w:val="000000"/>
+          <w:sz w:val="21"/>
+          <w:szCs w:val="22"/>
+          <w:lang w:eastAsia="pt-BR"/>
+        </w:rPr>
+        <w:t xml:space="preserve"> - itens de configuração definidos e descritos no Plano de configuração</w:t>
+      </w:r>
+    </w:p>
+    <w:p>
+      <w:pPr>
+        <w:spacing w:after="100"/>
+        <w:rPr>
+          <w:rFonts w:eastAsia="Times New Roman" w:cstheme="minorHAnsi"/>
+          <w:color w:val="000000"/>
+          <w:sz w:val="21"/>
+          <w:szCs w:val="22"/>
+          <w:lang w:eastAsia="pt-BR"/>
+        </w:rPr>
+      </w:pPr>
+      <w:r>
+        <w:rPr>
+          <w:rFonts w:eastAsia="Times New Roman" w:cstheme="minorHAnsi"/>
+          <w:color w:val="000000"/>
+          <w:sz w:val="21"/>
+          <w:szCs w:val="22"/>
+          <w:lang w:eastAsia="pt-BR"/>
+        </w:rPr>
+        <w:t>GCO 3. Os itens de configuração sujeitos a um controle formal são colocados sob baseline;</w:t>
+      </w:r>
+    </w:p>
+    <w:p>
+      <w:pPr>
+        <w:spacing w:after="100"/>
+        <w:rPr>
+          <w:rFonts w:eastAsia="Times New Roman" w:cstheme="minorHAnsi"/>
+          <w:sz w:val="22"/>
+          <w:lang w:eastAsia="pt-BR"/>
+        </w:rPr>
+      </w:pPr>
+      <w:r>
+        <w:rPr>
+          <w:rFonts w:eastAsia="Times New Roman" w:cstheme="minorHAnsi"/>
+          <w:color w:val="000000"/>
+          <w:sz w:val="21"/>
+          <w:szCs w:val="22"/>
+          <w:lang w:eastAsia="pt-BR"/>
+        </w:rPr>
+        <w:t xml:space="preserve"> - Em processo.</w:t>
       </w:r>
       <w:bookmarkStart w:id="0" w:name="_GoBack"/>
       <w:bookmarkEnd w:id="0"/>
@@ -827,26 +615,106 @@
         <w:spacing w:after="100"/>
         <w:rPr>
           <w:rFonts w:eastAsia="Times New Roman" w:cstheme="minorHAnsi"/>
-          <w:color w:val="000000"/>
-          <w:sz w:val="22"/>
-          <w:szCs w:val="22"/>
-          <w:lang w:eastAsia="pt-BR"/>
-        </w:rPr>
-      </w:pPr>
-    </w:p>
-    <w:p>
-      <w:pPr>
-        <w:rPr>
-          <w:rFonts w:eastAsia="Times New Roman" w:cstheme="minorHAnsi"/>
-          <w:lang w:eastAsia="pt-BR"/>
-        </w:rPr>
-      </w:pPr>
-      <w:r>
-        <w:rPr>
-          <w:rFonts w:eastAsia="Times New Roman" w:cstheme="minorHAnsi"/>
-          <w:lang w:eastAsia="pt-BR"/>
-        </w:rPr>
-        <w:lastRenderedPageBreak/>
+          <w:sz w:val="22"/>
+          <w:lang w:eastAsia="pt-BR"/>
+        </w:rPr>
+      </w:pPr>
+      <w:r>
+        <w:rPr>
+          <w:rFonts w:eastAsia="Times New Roman" w:cstheme="minorHAnsi"/>
+          <w:color w:val="000000"/>
+          <w:sz w:val="21"/>
+          <w:szCs w:val="22"/>
+          <w:lang w:eastAsia="pt-BR"/>
+        </w:rPr>
+        <w:t>GCO 4. A situação dos itens de configuração e das baselines é registrada ao longo do tempo e disponibilizada;</w:t>
+      </w:r>
+    </w:p>
+    <w:p>
+      <w:pPr>
+        <w:spacing w:after="100"/>
+        <w:rPr>
+          <w:rFonts w:eastAsia="Times New Roman" w:cstheme="minorHAnsi"/>
+          <w:sz w:val="22"/>
+          <w:lang w:eastAsia="pt-BR"/>
+        </w:rPr>
+      </w:pPr>
+      <w:r>
+        <w:rPr>
+          <w:rFonts w:eastAsia="Times New Roman" w:cstheme="minorHAnsi"/>
+          <w:color w:val="000000"/>
+          <w:sz w:val="21"/>
+          <w:szCs w:val="22"/>
+          <w:lang w:eastAsia="pt-BR"/>
+        </w:rPr>
+        <w:t>GCO 5. Modificações em itens de configuração são controladas e disponibilizadas;</w:t>
+      </w:r>
+    </w:p>
+    <w:p>
+      <w:pPr>
+        <w:spacing w:after="100"/>
+        <w:rPr>
+          <w:rFonts w:eastAsia="Times New Roman" w:cstheme="minorHAnsi"/>
+          <w:sz w:val="22"/>
+          <w:lang w:eastAsia="pt-BR"/>
+        </w:rPr>
+      </w:pPr>
+      <w:r>
+        <w:rPr>
+          <w:rFonts w:eastAsia="Times New Roman" w:cstheme="minorHAnsi"/>
+          <w:color w:val="000000"/>
+          <w:sz w:val="21"/>
+          <w:szCs w:val="22"/>
+          <w:lang w:eastAsia="pt-BR"/>
+        </w:rPr>
+        <w:t>GCO 6. Auditorias de configuração são realizadas objetivamente para assegurar que as baselines e os itens de configuração estejam íntegros, completos e consistentes;</w:t>
+      </w:r>
+    </w:p>
+    <w:p>
+      <w:pPr>
+        <w:spacing w:after="100"/>
+        <w:rPr>
+          <w:rFonts w:eastAsia="Times New Roman" w:cstheme="minorHAnsi"/>
+          <w:sz w:val="22"/>
+          <w:lang w:eastAsia="pt-BR"/>
+        </w:rPr>
+      </w:pPr>
+      <w:r>
+        <w:rPr>
+          <w:rFonts w:eastAsia="Times New Roman" w:cstheme="minorHAnsi"/>
+          <w:color w:val="000000"/>
+          <w:sz w:val="21"/>
+          <w:szCs w:val="22"/>
+          <w:lang w:eastAsia="pt-BR"/>
+        </w:rPr>
+        <w:t>GCO 7. O armazenamento, o manuseio e a liberação de itens de configuração e baselines são controlados.</w:t>
+      </w:r>
+    </w:p>
+    <w:p>
+      <w:pPr>
+        <w:spacing w:after="100"/>
+        <w:rPr>
+          <w:rFonts w:eastAsia="Times New Roman" w:cstheme="minorHAnsi"/>
+          <w:color w:val="000000"/>
+          <w:sz w:val="22"/>
+          <w:szCs w:val="22"/>
+          <w:lang w:eastAsia="pt-BR"/>
+        </w:rPr>
+      </w:pPr>
+    </w:p>
+    <w:p>
+      <w:pPr>
+        <w:rPr>
+          <w:rFonts w:eastAsia="Times New Roman" w:cstheme="minorHAnsi"/>
+          <w:lang w:eastAsia="pt-BR"/>
+        </w:rPr>
+      </w:pPr>
+      <w:r>
+        <w:rPr>
+          <w:rFonts w:eastAsia="Times New Roman" w:cstheme="minorHAnsi"/>
+          <w:noProof/>
+          <w:lang w:eastAsia="pt-BR"/>
+        </w:rPr>
         <w:drawing>
           <wp:inline distT="0" distB="0" distL="0" distR="0" wp14:anchorId="7FC879C5" wp14:editId="01B4C93E">
             <wp:extent cx="5396230" cy="3423285"/>
@@ -1298,6 +1166,7 @@
   <w:style w:type="character" w:default="1" w:styleId="Fontepargpadro">
     <w:name w:val="Default Paragraph Font"/>
     <w:uiPriority w:val="1"/>
+    <w:semiHidden/>
     <w:unhideWhenUsed/>
   </w:style>
   <w:style w:type="table" w:default="1" w:styleId="Tabelanormal">

</xml_diff>